<commit_message>
Correccion en la insersion del registro
</commit_message>
<xml_diff>
--- a/Documentacion/Editable/ActasSprint.docx
+++ b/Documentacion/Editable/ActasSprint.docx
@@ -2937,13 +2937,7 @@
               <w:rPr>
                 <w:rFonts w:ascii="Gill Sans MT" w:hAnsi="Gill Sans MT" w:cs="Arial"/>
               </w:rPr>
-              <w:t>SPRINT 0</w:t>
-            </w:r>
-            <w:r>
-              <w:rPr>
-                <w:rFonts w:ascii="Gill Sans MT" w:hAnsi="Gill Sans MT" w:cs="Arial"/>
-              </w:rPr>
-              <w:t>4</w:t>
+              <w:t>SPRINT 04</w:t>
             </w:r>
           </w:p>
         </w:tc>
@@ -3133,37 +3127,7 @@
               <w:rPr>
                 <w:rFonts w:ascii="Gill Sans MT" w:hAnsi="Gill Sans MT" w:cs="Arial"/>
               </w:rPr>
-              <w:t>25</w:t>
-            </w:r>
-            <w:r>
-              <w:rPr>
-                <w:rFonts w:ascii="Gill Sans MT" w:hAnsi="Gill Sans MT" w:cs="Arial"/>
-              </w:rPr>
-              <w:t xml:space="preserve">/09/2020 – </w:t>
-            </w:r>
-            <w:r>
-              <w:rPr>
-                <w:rFonts w:ascii="Gill Sans MT" w:hAnsi="Gill Sans MT" w:cs="Arial"/>
-              </w:rPr>
-              <w:t>02</w:t>
-            </w:r>
-            <w:r>
-              <w:rPr>
-                <w:rFonts w:ascii="Gill Sans MT" w:hAnsi="Gill Sans MT" w:cs="Arial"/>
-              </w:rPr>
-              <w:t>/</w:t>
-            </w:r>
-            <w:r>
-              <w:rPr>
-                <w:rFonts w:ascii="Gill Sans MT" w:hAnsi="Gill Sans MT" w:cs="Arial"/>
-              </w:rPr>
-              <w:t>10</w:t>
-            </w:r>
-            <w:r>
-              <w:rPr>
-                <w:rFonts w:ascii="Gill Sans MT" w:hAnsi="Gill Sans MT" w:cs="Arial"/>
-              </w:rPr>
-              <w:t>/2020</w:t>
+              <w:t>25/09/2020 – 02/10/2020</w:t>
             </w:r>
           </w:p>
         </w:tc>
@@ -3786,6 +3750,17 @@
             <w:pPr>
               <w:ind w:left="720"/>
             </w:pPr>
+            <w:r>
+              <w:t xml:space="preserve">Debido a actividades extracurriculares referentes a otras materias, esta semana no se pudo concretar el objetivo de la semana, aun asi se consiguió el despliegue del Backend en Heroku y se concretó estructuración en la base de datos, y se agregó una vista de crear tareas al </w:t>
+            </w:r>
+            <w:proofErr w:type="spellStart"/>
+            <w:r>
+              <w:t>front</w:t>
+            </w:r>
+            <w:proofErr w:type="spellEnd"/>
+            <w:r>
+              <w:t>.</w:t>
+            </w:r>
           </w:p>
         </w:tc>
       </w:tr>
@@ -3840,10 +3815,1001 @@
                 <w:rFonts w:cstheme="minorHAnsi"/>
               </w:rPr>
             </w:pPr>
+            <w:r>
+              <w:rPr>
+                <w:rFonts w:cstheme="minorHAnsi"/>
+              </w:rPr>
+              <w:t xml:space="preserve">Terminar la conexión de Frontend y Backend para llenar la base de datos desde </w:t>
+            </w:r>
+            <w:proofErr w:type="gramStart"/>
+            <w:r>
+              <w:rPr>
+                <w:rFonts w:cstheme="minorHAnsi"/>
+              </w:rPr>
+              <w:t>al app</w:t>
+            </w:r>
+            <w:proofErr w:type="gramEnd"/>
+            <w:r>
+              <w:rPr>
+                <w:rFonts w:cstheme="minorHAnsi"/>
+              </w:rPr>
+              <w:t xml:space="preserve"> y mejorar aspectos de la vista de tareas.</w:t>
+            </w:r>
           </w:p>
         </w:tc>
       </w:tr>
     </w:tbl>
+    <w:p/>
+    <w:p>
+      <w:r>
+        <w:br w:type="page"/>
+      </w:r>
+    </w:p>
+    <w:tbl>
+      <w:tblPr>
+        <w:tblW w:w="9918" w:type="dxa"/>
+        <w:tblBorders>
+          <w:top w:val="single" w:sz="4" w:space="0" w:color="auto"/>
+          <w:left w:val="single" w:sz="4" w:space="0" w:color="auto"/>
+          <w:bottom w:val="single" w:sz="4" w:space="0" w:color="auto"/>
+          <w:right w:val="single" w:sz="4" w:space="0" w:color="auto"/>
+          <w:insideH w:val="single" w:sz="4" w:space="0" w:color="auto"/>
+          <w:insideV w:val="single" w:sz="4" w:space="0" w:color="auto"/>
+        </w:tblBorders>
+        <w:tblCellMar>
+          <w:left w:w="70" w:type="dxa"/>
+          <w:right w:w="70" w:type="dxa"/>
+        </w:tblCellMar>
+        <w:tblLook w:val="0000" w:firstRow="0" w:lastRow="0" w:firstColumn="0" w:lastColumn="0" w:noHBand="0" w:noVBand="0"/>
+      </w:tblPr>
+      <w:tblGrid>
+        <w:gridCol w:w="2410"/>
+        <w:gridCol w:w="7508"/>
+      </w:tblGrid>
+      <w:tr>
+        <w:trPr>
+          <w:trHeight w:val="270"/>
+        </w:trPr>
+        <w:tc>
+          <w:tcPr>
+            <w:tcW w:w="2410" w:type="dxa"/>
+            <w:shd w:val="clear" w:color="auto" w:fill="0054A7"/>
+            <w:vAlign w:val="center"/>
+          </w:tcPr>
+          <w:p>
+            <w:pPr>
+              <w:pStyle w:val="Ttulo2"/>
+            </w:pPr>
+            <w:r>
+              <w:lastRenderedPageBreak/>
+              <w:t>SPRINT</w:t>
+            </w:r>
+          </w:p>
+        </w:tc>
+        <w:tc>
+          <w:tcPr>
+            <w:tcW w:w="7508" w:type="dxa"/>
+            <w:vAlign w:val="center"/>
+          </w:tcPr>
+          <w:p>
+            <w:pPr>
+              <w:jc w:val="center"/>
+              <w:rPr>
+                <w:rFonts w:ascii="Gill Sans MT" w:hAnsi="Gill Sans MT" w:cs="Arial"/>
+              </w:rPr>
+            </w:pPr>
+            <w:r>
+              <w:rPr>
+                <w:rFonts w:ascii="Gill Sans MT" w:hAnsi="Gill Sans MT" w:cs="Arial"/>
+              </w:rPr>
+              <w:t>SPRINT 0</w:t>
+            </w:r>
+            <w:r>
+              <w:rPr>
+                <w:rFonts w:ascii="Gill Sans MT" w:hAnsi="Gill Sans MT" w:cs="Arial"/>
+              </w:rPr>
+              <w:t>5</w:t>
+            </w:r>
+          </w:p>
+        </w:tc>
+      </w:tr>
+    </w:tbl>
+    <w:p>
+      <w:pPr>
+        <w:rPr>
+          <w:rFonts w:ascii="Gill Sans MT" w:hAnsi="Gill Sans MT" w:cs="Arial"/>
+          <w:sz w:val="18"/>
+          <w:szCs w:val="18"/>
+        </w:rPr>
+      </w:pPr>
+    </w:p>
+    <w:tbl>
+      <w:tblPr>
+        <w:tblW w:w="9918" w:type="dxa"/>
+        <w:tblBorders>
+          <w:top w:val="single" w:sz="4" w:space="0" w:color="auto"/>
+          <w:left w:val="single" w:sz="4" w:space="0" w:color="auto"/>
+          <w:bottom w:val="single" w:sz="4" w:space="0" w:color="auto"/>
+          <w:right w:val="single" w:sz="4" w:space="0" w:color="auto"/>
+          <w:insideH w:val="single" w:sz="4" w:space="0" w:color="auto"/>
+          <w:insideV w:val="single" w:sz="4" w:space="0" w:color="auto"/>
+        </w:tblBorders>
+        <w:tblCellMar>
+          <w:left w:w="70" w:type="dxa"/>
+          <w:right w:w="70" w:type="dxa"/>
+        </w:tblCellMar>
+        <w:tblLook w:val="0000" w:firstRow="0" w:lastRow="0" w:firstColumn="0" w:lastColumn="0" w:noHBand="0" w:noVBand="0"/>
+      </w:tblPr>
+      <w:tblGrid>
+        <w:gridCol w:w="2441"/>
+        <w:gridCol w:w="7477"/>
+      </w:tblGrid>
+      <w:tr>
+        <w:trPr>
+          <w:trHeight w:val="257"/>
+        </w:trPr>
+        <w:tc>
+          <w:tcPr>
+            <w:tcW w:w="9918" w:type="dxa"/>
+            <w:gridSpan w:val="2"/>
+            <w:tcBorders>
+              <w:right w:val="single" w:sz="4" w:space="0" w:color="auto"/>
+            </w:tcBorders>
+            <w:shd w:val="clear" w:color="auto" w:fill="0054A7"/>
+            <w:vAlign w:val="center"/>
+          </w:tcPr>
+          <w:p>
+            <w:pPr>
+              <w:pStyle w:val="Ttulo3"/>
+              <w:jc w:val="both"/>
+              <w:rPr>
+                <w:rFonts w:ascii="Gill Sans MT" w:hAnsi="Gill Sans MT"/>
+                <w:color w:val="FFFFFF"/>
+                <w:sz w:val="22"/>
+                <w:szCs w:val="22"/>
+              </w:rPr>
+            </w:pPr>
+            <w:r>
+              <w:rPr>
+                <w:rFonts w:ascii="Gill Sans MT" w:hAnsi="Gill Sans MT"/>
+                <w:color w:val="FFFFFF"/>
+                <w:sz w:val="22"/>
+                <w:szCs w:val="22"/>
+              </w:rPr>
+              <w:t>DATOS BASICOS:</w:t>
+            </w:r>
+          </w:p>
+        </w:tc>
+      </w:tr>
+      <w:tr>
+        <w:trPr>
+          <w:trHeight w:val="341"/>
+        </w:trPr>
+        <w:tc>
+          <w:tcPr>
+            <w:tcW w:w="2441" w:type="dxa"/>
+            <w:tcBorders>
+              <w:top w:val="single" w:sz="4" w:space="0" w:color="auto"/>
+              <w:left w:val="single" w:sz="4" w:space="0" w:color="auto"/>
+              <w:bottom w:val="single" w:sz="4" w:space="0" w:color="auto"/>
+            </w:tcBorders>
+            <w:shd w:val="clear" w:color="auto" w:fill="808080" w:themeFill="background1" w:themeFillShade="80"/>
+            <w:vAlign w:val="center"/>
+          </w:tcPr>
+          <w:p>
+            <w:pPr>
+              <w:rPr>
+                <w:rFonts w:ascii="Gill Sans MT" w:hAnsi="Gill Sans MT" w:cs="Arial"/>
+                <w:b/>
+                <w:bCs/>
+                <w:color w:val="FFFFFF" w:themeColor="background1"/>
+              </w:rPr>
+            </w:pPr>
+            <w:r>
+              <w:rPr>
+                <w:rFonts w:ascii="Gill Sans MT" w:hAnsi="Gill Sans MT" w:cs="Arial"/>
+                <w:b/>
+                <w:bCs/>
+                <w:color w:val="FFFFFF" w:themeColor="background1"/>
+              </w:rPr>
+              <w:t>OBJETIVO</w:t>
+            </w:r>
+          </w:p>
+        </w:tc>
+        <w:tc>
+          <w:tcPr>
+            <w:tcW w:w="7477" w:type="dxa"/>
+            <w:tcBorders>
+              <w:top w:val="single" w:sz="4" w:space="0" w:color="auto"/>
+              <w:left w:val="single" w:sz="4" w:space="0" w:color="auto"/>
+              <w:bottom w:val="single" w:sz="4" w:space="0" w:color="auto"/>
+            </w:tcBorders>
+            <w:shd w:val="clear" w:color="auto" w:fill="auto"/>
+            <w:vAlign w:val="center"/>
+          </w:tcPr>
+          <w:p>
+            <w:pPr>
+              <w:rPr>
+                <w:rFonts w:ascii="Gill Sans MT" w:hAnsi="Gill Sans MT" w:cs="Arial"/>
+              </w:rPr>
+            </w:pPr>
+            <w:r>
+              <w:rPr>
+                <w:rFonts w:ascii="Gill Sans MT" w:hAnsi="Gill Sans MT" w:cs="Arial"/>
+              </w:rPr>
+              <w:t>Generar la interacción entre Backend y Frontend centrándose en las vistas de creación y consulta de tareas.</w:t>
+            </w:r>
+          </w:p>
+        </w:tc>
+      </w:tr>
+      <w:tr>
+        <w:trPr>
+          <w:trHeight w:val="341"/>
+        </w:trPr>
+        <w:tc>
+          <w:tcPr>
+            <w:tcW w:w="2441" w:type="dxa"/>
+            <w:tcBorders>
+              <w:top w:val="single" w:sz="4" w:space="0" w:color="auto"/>
+              <w:left w:val="single" w:sz="4" w:space="0" w:color="auto"/>
+              <w:bottom w:val="single" w:sz="4" w:space="0" w:color="auto"/>
+            </w:tcBorders>
+            <w:shd w:val="clear" w:color="auto" w:fill="808080" w:themeFill="background1" w:themeFillShade="80"/>
+            <w:vAlign w:val="center"/>
+          </w:tcPr>
+          <w:p>
+            <w:pPr>
+              <w:rPr>
+                <w:rFonts w:ascii="Gill Sans MT" w:hAnsi="Gill Sans MT" w:cs="Arial"/>
+                <w:b/>
+                <w:bCs/>
+                <w:color w:val="FFFFFF" w:themeColor="background1"/>
+              </w:rPr>
+            </w:pPr>
+            <w:r>
+              <w:rPr>
+                <w:rFonts w:ascii="Gill Sans MT" w:hAnsi="Gill Sans MT" w:cs="Arial"/>
+                <w:b/>
+                <w:bCs/>
+                <w:color w:val="FFFFFF" w:themeColor="background1"/>
+              </w:rPr>
+              <w:t xml:space="preserve"> SEMANA</w:t>
+            </w:r>
+          </w:p>
+        </w:tc>
+        <w:tc>
+          <w:tcPr>
+            <w:tcW w:w="7477" w:type="dxa"/>
+            <w:tcBorders>
+              <w:top w:val="single" w:sz="4" w:space="0" w:color="auto"/>
+              <w:left w:val="single" w:sz="4" w:space="0" w:color="auto"/>
+              <w:bottom w:val="single" w:sz="4" w:space="0" w:color="auto"/>
+            </w:tcBorders>
+            <w:shd w:val="clear" w:color="auto" w:fill="auto"/>
+            <w:vAlign w:val="center"/>
+          </w:tcPr>
+          <w:p>
+            <w:pPr>
+              <w:rPr>
+                <w:rFonts w:ascii="Gill Sans MT" w:hAnsi="Gill Sans MT" w:cs="Arial"/>
+              </w:rPr>
+            </w:pPr>
+            <w:r>
+              <w:rPr>
+                <w:rFonts w:ascii="Gill Sans MT" w:hAnsi="Gill Sans MT" w:cs="Arial"/>
+              </w:rPr>
+              <w:t>0</w:t>
+            </w:r>
+            <w:r>
+              <w:rPr>
+                <w:rFonts w:ascii="Gill Sans MT" w:hAnsi="Gill Sans MT" w:cs="Arial"/>
+              </w:rPr>
+              <w:t>2/</w:t>
+            </w:r>
+            <w:r>
+              <w:rPr>
+                <w:rFonts w:ascii="Gill Sans MT" w:hAnsi="Gill Sans MT" w:cs="Arial"/>
+              </w:rPr>
+              <w:t>10</w:t>
+            </w:r>
+            <w:r>
+              <w:rPr>
+                <w:rFonts w:ascii="Gill Sans MT" w:hAnsi="Gill Sans MT" w:cs="Arial"/>
+              </w:rPr>
+              <w:t>/2020 – 0</w:t>
+            </w:r>
+            <w:r>
+              <w:rPr>
+                <w:rFonts w:ascii="Gill Sans MT" w:hAnsi="Gill Sans MT" w:cs="Arial"/>
+              </w:rPr>
+              <w:t>9</w:t>
+            </w:r>
+            <w:r>
+              <w:rPr>
+                <w:rFonts w:ascii="Gill Sans MT" w:hAnsi="Gill Sans MT" w:cs="Arial"/>
+              </w:rPr>
+              <w:t>/10/2020</w:t>
+            </w:r>
+          </w:p>
+        </w:tc>
+      </w:tr>
+    </w:tbl>
+    <w:p>
+      <w:pPr>
+        <w:rPr>
+          <w:rFonts w:ascii="Gill Sans MT" w:hAnsi="Gill Sans MT" w:cs="Arial"/>
+          <w:sz w:val="18"/>
+          <w:szCs w:val="18"/>
+        </w:rPr>
+      </w:pPr>
+    </w:p>
+    <w:tbl>
+      <w:tblPr>
+        <w:tblW w:w="9918" w:type="dxa"/>
+        <w:tblBorders>
+          <w:top w:val="single" w:sz="4" w:space="0" w:color="auto"/>
+          <w:left w:val="single" w:sz="4" w:space="0" w:color="auto"/>
+          <w:bottom w:val="single" w:sz="4" w:space="0" w:color="auto"/>
+          <w:right w:val="single" w:sz="4" w:space="0" w:color="auto"/>
+          <w:insideH w:val="single" w:sz="4" w:space="0" w:color="auto"/>
+          <w:insideV w:val="single" w:sz="4" w:space="0" w:color="auto"/>
+        </w:tblBorders>
+        <w:tblCellMar>
+          <w:left w:w="70" w:type="dxa"/>
+          <w:right w:w="70" w:type="dxa"/>
+        </w:tblCellMar>
+        <w:tblLook w:val="0000" w:firstRow="0" w:lastRow="0" w:firstColumn="0" w:lastColumn="0" w:noHBand="0" w:noVBand="0"/>
+      </w:tblPr>
+      <w:tblGrid>
+        <w:gridCol w:w="3898"/>
+        <w:gridCol w:w="3260"/>
+        <w:gridCol w:w="2760"/>
+      </w:tblGrid>
+      <w:tr>
+        <w:trPr>
+          <w:trHeight w:val="284"/>
+        </w:trPr>
+        <w:tc>
+          <w:tcPr>
+            <w:tcW w:w="9918" w:type="dxa"/>
+            <w:gridSpan w:val="3"/>
+            <w:shd w:val="clear" w:color="auto" w:fill="0054A7"/>
+            <w:vAlign w:val="center"/>
+          </w:tcPr>
+          <w:p>
+            <w:pPr>
+              <w:pStyle w:val="Prrafodelista"/>
+              <w:ind w:left="0"/>
+              <w:rPr>
+                <w:rFonts w:ascii="Gill Sans MT" w:hAnsi="Gill Sans MT" w:cs="Arial"/>
+                <w:b/>
+                <w:bCs/>
+                <w:color w:val="FFFFFF"/>
+                <w:sz w:val="18"/>
+                <w:szCs w:val="18"/>
+              </w:rPr>
+            </w:pPr>
+            <w:r>
+              <w:rPr>
+                <w:rFonts w:ascii="Gill Sans MT" w:hAnsi="Gill Sans MT" w:cs="Arial"/>
+                <w:b/>
+                <w:bCs/>
+                <w:color w:val="FFFFFF"/>
+                <w:sz w:val="18"/>
+                <w:szCs w:val="18"/>
+              </w:rPr>
+              <w:t>DATOS PARTICIPANTES</w:t>
+            </w:r>
+          </w:p>
+        </w:tc>
+      </w:tr>
+      <w:tr>
+        <w:trPr>
+          <w:trHeight w:val="351"/>
+        </w:trPr>
+        <w:tc>
+          <w:tcPr>
+            <w:tcW w:w="3898" w:type="dxa"/>
+            <w:shd w:val="clear" w:color="auto" w:fill="808080" w:themeFill="background1" w:themeFillShade="80"/>
+            <w:vAlign w:val="center"/>
+          </w:tcPr>
+          <w:p>
+            <w:pPr>
+              <w:jc w:val="center"/>
+              <w:rPr>
+                <w:rFonts w:ascii="Gill Sans MT" w:hAnsi="Gill Sans MT" w:cs="Arial"/>
+                <w:b/>
+                <w:bCs/>
+                <w:color w:val="FFFFFF" w:themeColor="background1"/>
+                <w:sz w:val="18"/>
+                <w:szCs w:val="18"/>
+              </w:rPr>
+            </w:pPr>
+            <w:r>
+              <w:rPr>
+                <w:rFonts w:ascii="Gill Sans MT" w:hAnsi="Gill Sans MT" w:cs="Arial"/>
+                <w:b/>
+                <w:bCs/>
+                <w:color w:val="FFFFFF" w:themeColor="background1"/>
+                <w:sz w:val="18"/>
+                <w:szCs w:val="18"/>
+              </w:rPr>
+              <w:t>PARTICIPANTE</w:t>
+            </w:r>
+          </w:p>
+        </w:tc>
+        <w:tc>
+          <w:tcPr>
+            <w:tcW w:w="3260" w:type="dxa"/>
+            <w:shd w:val="clear" w:color="auto" w:fill="808080" w:themeFill="background1" w:themeFillShade="80"/>
+            <w:vAlign w:val="center"/>
+          </w:tcPr>
+          <w:p>
+            <w:pPr>
+              <w:jc w:val="center"/>
+              <w:rPr>
+                <w:rFonts w:ascii="Gill Sans MT" w:hAnsi="Gill Sans MT" w:cs="Arial"/>
+                <w:b/>
+                <w:bCs/>
+                <w:color w:val="FFFFFF" w:themeColor="background1"/>
+                <w:sz w:val="18"/>
+                <w:szCs w:val="18"/>
+              </w:rPr>
+            </w:pPr>
+            <w:r>
+              <w:rPr>
+                <w:rFonts w:ascii="Gill Sans MT" w:hAnsi="Gill Sans MT" w:cs="Arial"/>
+                <w:b/>
+                <w:bCs/>
+                <w:color w:val="FFFFFF" w:themeColor="background1"/>
+                <w:sz w:val="18"/>
+                <w:szCs w:val="18"/>
+              </w:rPr>
+              <w:t>AREA / EMPRESA</w:t>
+            </w:r>
+          </w:p>
+        </w:tc>
+        <w:tc>
+          <w:tcPr>
+            <w:tcW w:w="2760" w:type="dxa"/>
+            <w:shd w:val="clear" w:color="auto" w:fill="808080" w:themeFill="background1" w:themeFillShade="80"/>
+            <w:vAlign w:val="center"/>
+          </w:tcPr>
+          <w:p>
+            <w:pPr>
+              <w:jc w:val="center"/>
+              <w:rPr>
+                <w:rFonts w:ascii="Gill Sans MT" w:hAnsi="Gill Sans MT" w:cs="Arial"/>
+                <w:b/>
+                <w:bCs/>
+                <w:color w:val="FFFFFF" w:themeColor="background1"/>
+                <w:sz w:val="18"/>
+                <w:szCs w:val="18"/>
+              </w:rPr>
+            </w:pPr>
+            <w:r>
+              <w:rPr>
+                <w:rFonts w:ascii="Gill Sans MT" w:hAnsi="Gill Sans MT" w:cs="Arial"/>
+                <w:b/>
+                <w:bCs/>
+                <w:color w:val="FFFFFF" w:themeColor="background1"/>
+                <w:sz w:val="18"/>
+                <w:szCs w:val="18"/>
+              </w:rPr>
+              <w:t>CARGO</w:t>
+            </w:r>
+          </w:p>
+        </w:tc>
+      </w:tr>
+      <w:tr>
+        <w:trPr>
+          <w:trHeight w:val="284"/>
+        </w:trPr>
+        <w:tc>
+          <w:tcPr>
+            <w:tcW w:w="3898" w:type="dxa"/>
+            <w:vAlign w:val="center"/>
+          </w:tcPr>
+          <w:p>
+            <w:pPr>
+              <w:rPr>
+                <w:rFonts w:cstheme="minorHAnsi"/>
+              </w:rPr>
+            </w:pPr>
+            <w:r>
+              <w:t>Jhon Jairo Ballen Agudelo</w:t>
+            </w:r>
+          </w:p>
+        </w:tc>
+        <w:tc>
+          <w:tcPr>
+            <w:tcW w:w="3260" w:type="dxa"/>
+            <w:vAlign w:val="center"/>
+          </w:tcPr>
+          <w:p>
+            <w:pPr>
+              <w:rPr>
+                <w:rFonts w:ascii="Gill Sans MT" w:hAnsi="Gill Sans MT" w:cs="Arial"/>
+                <w:sz w:val="18"/>
+                <w:szCs w:val="18"/>
+              </w:rPr>
+            </w:pPr>
+            <w:r>
+              <w:t>Ing. Sistemas.</w:t>
+            </w:r>
+          </w:p>
+        </w:tc>
+        <w:tc>
+          <w:tcPr>
+            <w:tcW w:w="2760" w:type="dxa"/>
+          </w:tcPr>
+          <w:p>
+            <w:pPr>
+              <w:rPr>
+                <w:rFonts w:ascii="Gill Sans MT" w:hAnsi="Gill Sans MT" w:cs="Arial"/>
+                <w:sz w:val="18"/>
+                <w:szCs w:val="18"/>
+              </w:rPr>
+            </w:pPr>
+            <w:r>
+              <w:t>Estudiante</w:t>
+            </w:r>
+          </w:p>
+        </w:tc>
+      </w:tr>
+      <w:tr>
+        <w:trPr>
+          <w:trHeight w:val="284"/>
+        </w:trPr>
+        <w:tc>
+          <w:tcPr>
+            <w:tcW w:w="3898" w:type="dxa"/>
+            <w:vAlign w:val="center"/>
+          </w:tcPr>
+          <w:p>
+            <w:pPr>
+              <w:rPr>
+                <w:rFonts w:ascii="Gill Sans MT" w:hAnsi="Gill Sans MT" w:cs="Arial"/>
+                <w:sz w:val="18"/>
+                <w:szCs w:val="18"/>
+              </w:rPr>
+            </w:pPr>
+            <w:r>
+              <w:t>Andrés Mateo Esteban Suarez</w:t>
+            </w:r>
+          </w:p>
+        </w:tc>
+        <w:tc>
+          <w:tcPr>
+            <w:tcW w:w="3260" w:type="dxa"/>
+            <w:vAlign w:val="center"/>
+          </w:tcPr>
+          <w:p>
+            <w:pPr>
+              <w:rPr>
+                <w:rFonts w:ascii="Gill Sans MT" w:hAnsi="Gill Sans MT" w:cs="Arial"/>
+                <w:sz w:val="18"/>
+                <w:szCs w:val="18"/>
+              </w:rPr>
+            </w:pPr>
+            <w:r>
+              <w:t>Ing. Sistemas.</w:t>
+            </w:r>
+          </w:p>
+        </w:tc>
+        <w:tc>
+          <w:tcPr>
+            <w:tcW w:w="2760" w:type="dxa"/>
+          </w:tcPr>
+          <w:p>
+            <w:pPr>
+              <w:rPr>
+                <w:rFonts w:ascii="Gill Sans MT" w:hAnsi="Gill Sans MT" w:cs="Arial"/>
+                <w:sz w:val="18"/>
+                <w:szCs w:val="18"/>
+              </w:rPr>
+            </w:pPr>
+            <w:r>
+              <w:t>Estudiante</w:t>
+            </w:r>
+          </w:p>
+        </w:tc>
+      </w:tr>
+      <w:tr>
+        <w:trPr>
+          <w:trHeight w:val="284"/>
+        </w:trPr>
+        <w:tc>
+          <w:tcPr>
+            <w:tcW w:w="3898" w:type="dxa"/>
+            <w:vAlign w:val="center"/>
+          </w:tcPr>
+          <w:p>
+            <w:pPr>
+              <w:rPr>
+                <w:rFonts w:ascii="Gill Sans MT" w:hAnsi="Gill Sans MT" w:cs="Arial"/>
+                <w:sz w:val="18"/>
+                <w:szCs w:val="18"/>
+              </w:rPr>
+            </w:pPr>
+            <w:r>
+              <w:t>Johan Nicolas Soler Hernández</w:t>
+            </w:r>
+          </w:p>
+        </w:tc>
+        <w:tc>
+          <w:tcPr>
+            <w:tcW w:w="3260" w:type="dxa"/>
+          </w:tcPr>
+          <w:p>
+            <w:pPr>
+              <w:rPr>
+                <w:rFonts w:ascii="Gill Sans MT" w:hAnsi="Gill Sans MT" w:cs="Arial"/>
+                <w:sz w:val="18"/>
+                <w:szCs w:val="18"/>
+              </w:rPr>
+            </w:pPr>
+            <w:r>
+              <w:t>Ing. Sistemas.</w:t>
+            </w:r>
+          </w:p>
+        </w:tc>
+        <w:tc>
+          <w:tcPr>
+            <w:tcW w:w="2760" w:type="dxa"/>
+          </w:tcPr>
+          <w:p>
+            <w:pPr>
+              <w:rPr>
+                <w:rFonts w:ascii="Gill Sans MT" w:hAnsi="Gill Sans MT" w:cs="Arial"/>
+                <w:sz w:val="18"/>
+                <w:szCs w:val="18"/>
+              </w:rPr>
+            </w:pPr>
+            <w:r>
+              <w:t>Estudiante</w:t>
+            </w:r>
+          </w:p>
+        </w:tc>
+      </w:tr>
+      <w:tr>
+        <w:trPr>
+          <w:trHeight w:val="284"/>
+        </w:trPr>
+        <w:tc>
+          <w:tcPr>
+            <w:tcW w:w="3898" w:type="dxa"/>
+            <w:vAlign w:val="center"/>
+          </w:tcPr>
+          <w:p>
+            <w:r>
+              <w:t>Danny Jersson Ochoa Peralta</w:t>
+            </w:r>
+          </w:p>
+        </w:tc>
+        <w:tc>
+          <w:tcPr>
+            <w:tcW w:w="3260" w:type="dxa"/>
+          </w:tcPr>
+          <w:p>
+            <w:pPr>
+              <w:rPr>
+                <w:rFonts w:ascii="Gill Sans MT" w:hAnsi="Gill Sans MT" w:cs="Arial"/>
+                <w:sz w:val="18"/>
+                <w:szCs w:val="18"/>
+              </w:rPr>
+            </w:pPr>
+            <w:r>
+              <w:t>Ing. Sistemas.</w:t>
+            </w:r>
+          </w:p>
+        </w:tc>
+        <w:tc>
+          <w:tcPr>
+            <w:tcW w:w="2760" w:type="dxa"/>
+          </w:tcPr>
+          <w:p>
+            <w:pPr>
+              <w:rPr>
+                <w:rFonts w:ascii="Gill Sans MT" w:hAnsi="Gill Sans MT" w:cs="Arial"/>
+                <w:sz w:val="18"/>
+                <w:szCs w:val="18"/>
+              </w:rPr>
+            </w:pPr>
+            <w:r>
+              <w:t>Estudiante</w:t>
+            </w:r>
+          </w:p>
+        </w:tc>
+      </w:tr>
+      <w:tr>
+        <w:trPr>
+          <w:trHeight w:val="284"/>
+        </w:trPr>
+        <w:tc>
+          <w:tcPr>
+            <w:tcW w:w="3898" w:type="dxa"/>
+            <w:vAlign w:val="center"/>
+          </w:tcPr>
+          <w:p>
+            <w:r>
+              <w:t>Julián Enrique Muñoz Castro</w:t>
+            </w:r>
+          </w:p>
+        </w:tc>
+        <w:tc>
+          <w:tcPr>
+            <w:tcW w:w="3260" w:type="dxa"/>
+          </w:tcPr>
+          <w:p>
+            <w:pPr>
+              <w:rPr>
+                <w:rFonts w:ascii="Gill Sans MT" w:hAnsi="Gill Sans MT" w:cs="Arial"/>
+                <w:sz w:val="18"/>
+                <w:szCs w:val="18"/>
+              </w:rPr>
+            </w:pPr>
+            <w:r>
+              <w:t>Ing. Sistemas.</w:t>
+            </w:r>
+          </w:p>
+        </w:tc>
+        <w:tc>
+          <w:tcPr>
+            <w:tcW w:w="2760" w:type="dxa"/>
+          </w:tcPr>
+          <w:p>
+            <w:pPr>
+              <w:rPr>
+                <w:rFonts w:ascii="Gill Sans MT" w:hAnsi="Gill Sans MT" w:cs="Arial"/>
+                <w:sz w:val="18"/>
+                <w:szCs w:val="18"/>
+              </w:rPr>
+            </w:pPr>
+            <w:r>
+              <w:t>Estudiante</w:t>
+            </w:r>
+          </w:p>
+        </w:tc>
+      </w:tr>
+      <w:tr>
+        <w:trPr>
+          <w:trHeight w:val="284"/>
+        </w:trPr>
+        <w:tc>
+          <w:tcPr>
+            <w:tcW w:w="3898" w:type="dxa"/>
+            <w:vAlign w:val="center"/>
+          </w:tcPr>
+          <w:p>
+            <w:r>
+              <w:t>Jesús David Castillo Torres</w:t>
+            </w:r>
+          </w:p>
+        </w:tc>
+        <w:tc>
+          <w:tcPr>
+            <w:tcW w:w="3260" w:type="dxa"/>
+          </w:tcPr>
+          <w:p>
+            <w:pPr>
+              <w:rPr>
+                <w:rFonts w:ascii="Gill Sans MT" w:hAnsi="Gill Sans MT" w:cs="Arial"/>
+                <w:sz w:val="18"/>
+                <w:szCs w:val="18"/>
+              </w:rPr>
+            </w:pPr>
+            <w:r>
+              <w:t>Ing. Sistemas.</w:t>
+            </w:r>
+          </w:p>
+        </w:tc>
+        <w:tc>
+          <w:tcPr>
+            <w:tcW w:w="2760" w:type="dxa"/>
+          </w:tcPr>
+          <w:p>
+            <w:pPr>
+              <w:rPr>
+                <w:rFonts w:ascii="Gill Sans MT" w:hAnsi="Gill Sans MT" w:cs="Arial"/>
+                <w:sz w:val="18"/>
+                <w:szCs w:val="18"/>
+              </w:rPr>
+            </w:pPr>
+            <w:r>
+              <w:t>Estudiante</w:t>
+            </w:r>
+          </w:p>
+        </w:tc>
+      </w:tr>
+      <w:tr>
+        <w:trPr>
+          <w:trHeight w:val="284"/>
+        </w:trPr>
+        <w:tc>
+          <w:tcPr>
+            <w:tcW w:w="3898" w:type="dxa"/>
+            <w:vAlign w:val="center"/>
+          </w:tcPr>
+          <w:p>
+            <w:r>
+              <w:t>Juan Pablo Gómez</w:t>
+            </w:r>
+          </w:p>
+        </w:tc>
+        <w:tc>
+          <w:tcPr>
+            <w:tcW w:w="3260" w:type="dxa"/>
+          </w:tcPr>
+          <w:p>
+            <w:pPr>
+              <w:rPr>
+                <w:rFonts w:ascii="Gill Sans MT" w:hAnsi="Gill Sans MT" w:cs="Arial"/>
+                <w:sz w:val="18"/>
+                <w:szCs w:val="18"/>
+              </w:rPr>
+            </w:pPr>
+            <w:r>
+              <w:t>Ing. Sistemas.</w:t>
+            </w:r>
+          </w:p>
+        </w:tc>
+        <w:tc>
+          <w:tcPr>
+            <w:tcW w:w="2760" w:type="dxa"/>
+          </w:tcPr>
+          <w:p>
+            <w:pPr>
+              <w:rPr>
+                <w:rFonts w:ascii="Gill Sans MT" w:hAnsi="Gill Sans MT" w:cs="Arial"/>
+                <w:sz w:val="18"/>
+                <w:szCs w:val="18"/>
+              </w:rPr>
+            </w:pPr>
+            <w:r>
+              <w:t>Estudiante</w:t>
+            </w:r>
+          </w:p>
+        </w:tc>
+      </w:tr>
+    </w:tbl>
+    <w:p>
+      <w:pPr>
+        <w:rPr>
+          <w:rFonts w:ascii="Gill Sans MT" w:hAnsi="Gill Sans MT" w:cs="Arial"/>
+          <w:sz w:val="18"/>
+          <w:szCs w:val="18"/>
+        </w:rPr>
+      </w:pPr>
+    </w:p>
+    <w:tbl>
+      <w:tblPr>
+        <w:tblW w:w="9918" w:type="dxa"/>
+        <w:tblBorders>
+          <w:top w:val="single" w:sz="4" w:space="0" w:color="auto"/>
+          <w:left w:val="single" w:sz="4" w:space="0" w:color="auto"/>
+          <w:bottom w:val="single" w:sz="4" w:space="0" w:color="auto"/>
+          <w:right w:val="single" w:sz="4" w:space="0" w:color="auto"/>
+          <w:insideH w:val="single" w:sz="4" w:space="0" w:color="auto"/>
+          <w:insideV w:val="single" w:sz="4" w:space="0" w:color="auto"/>
+        </w:tblBorders>
+        <w:tblLayout w:type="fixed"/>
+        <w:tblCellMar>
+          <w:left w:w="70" w:type="dxa"/>
+          <w:right w:w="70" w:type="dxa"/>
+        </w:tblCellMar>
+        <w:tblLook w:val="0000" w:firstRow="0" w:lastRow="0" w:firstColumn="0" w:lastColumn="0" w:noHBand="0" w:noVBand="0"/>
+      </w:tblPr>
+      <w:tblGrid>
+        <w:gridCol w:w="9918"/>
+      </w:tblGrid>
+      <w:tr>
+        <w:trPr>
+          <w:trHeight w:val="393"/>
+        </w:trPr>
+        <w:tc>
+          <w:tcPr>
+            <w:tcW w:w="9918" w:type="dxa"/>
+            <w:shd w:val="clear" w:color="auto" w:fill="0054A7"/>
+            <w:vAlign w:val="center"/>
+          </w:tcPr>
+          <w:p>
+            <w:pPr>
+              <w:rPr>
+                <w:rFonts w:ascii="Gill Sans MT" w:hAnsi="Gill Sans MT" w:cs="Arial"/>
+                <w:b/>
+                <w:bCs/>
+                <w:color w:val="FFFFFF"/>
+                <w:sz w:val="18"/>
+                <w:szCs w:val="18"/>
+              </w:rPr>
+            </w:pPr>
+            <w:r>
+              <w:rPr>
+                <w:rFonts w:ascii="Gill Sans MT" w:hAnsi="Gill Sans MT" w:cs="Arial"/>
+                <w:b/>
+                <w:bCs/>
+                <w:color w:val="FFFFFF"/>
+                <w:sz w:val="18"/>
+                <w:szCs w:val="18"/>
+              </w:rPr>
+              <w:t>Retrospectiva:</w:t>
+            </w:r>
+          </w:p>
+        </w:tc>
+      </w:tr>
+      <w:tr>
+        <w:trPr>
+          <w:trHeight w:val="1504"/>
+        </w:trPr>
+        <w:tc>
+          <w:tcPr>
+            <w:tcW w:w="9918" w:type="dxa"/>
+            <w:vAlign w:val="center"/>
+          </w:tcPr>
+          <w:p>
+            <w:pPr>
+              <w:ind w:left="720"/>
+            </w:pPr>
+          </w:p>
+        </w:tc>
+      </w:tr>
+      <w:tr>
+        <w:trPr>
+          <w:trHeight w:val="393"/>
+        </w:trPr>
+        <w:tc>
+          <w:tcPr>
+            <w:tcW w:w="9918" w:type="dxa"/>
+            <w:shd w:val="clear" w:color="auto" w:fill="0054A7"/>
+            <w:vAlign w:val="center"/>
+          </w:tcPr>
+          <w:p>
+            <w:pPr>
+              <w:rPr>
+                <w:rFonts w:ascii="Gill Sans MT" w:hAnsi="Gill Sans MT" w:cs="Arial"/>
+                <w:b/>
+                <w:bCs/>
+                <w:color w:val="FFFFFF"/>
+                <w:sz w:val="18"/>
+                <w:szCs w:val="18"/>
+              </w:rPr>
+            </w:pPr>
+            <w:r>
+              <w:rPr>
+                <w:rFonts w:ascii="Gill Sans MT" w:hAnsi="Gill Sans MT" w:cs="Arial"/>
+                <w:b/>
+                <w:bCs/>
+                <w:color w:val="FFFFFF"/>
+                <w:sz w:val="18"/>
+                <w:szCs w:val="18"/>
+              </w:rPr>
+              <w:t>Pendientes:</w:t>
+            </w:r>
+          </w:p>
+        </w:tc>
+      </w:tr>
+      <w:tr>
+        <w:trPr>
+          <w:trHeight w:val="1550"/>
+        </w:trPr>
+        <w:tc>
+          <w:tcPr>
+            <w:tcW w:w="9918" w:type="dxa"/>
+            <w:vAlign w:val="center"/>
+          </w:tcPr>
+          <w:p>
+            <w:pPr>
+              <w:ind w:left="720"/>
+              <w:rPr>
+                <w:rFonts w:cstheme="minorHAnsi"/>
+              </w:rPr>
+            </w:pPr>
+          </w:p>
+        </w:tc>
+      </w:tr>
+    </w:tbl>
+    <w:p/>
     <w:p/>
     <w:p/>
     <w:sectPr>
@@ -4778,15 +5744,6 @@
 </file>
 
 <file path=customXml/item2.xml><?xml version="1.0" encoding="utf-8"?>
-<?mso-contentType ?>
-<FormTemplates xmlns="http://schemas.microsoft.com/sharepoint/v3/contenttype/forms">
-  <Display>DocumentLibraryForm</Display>
-  <Edit>DocumentLibraryForm</Edit>
-  <New>DocumentLibraryForm</New>
-</FormTemplates>
-</file>
-
-<file path=customXml/item3.xml><?xml version="1.0" encoding="utf-8"?>
 <ct:contentTypeSchema xmlns:ct="http://schemas.microsoft.com/office/2006/metadata/contentType" xmlns:ma="http://schemas.microsoft.com/office/2006/metadata/properties/metaAttributes" ct:_="" ma:_="" ma:contentTypeName="Documento" ma:contentTypeID="0x010100D5D1B8528AA655409F3D6B632196A6B4" ma:contentTypeVersion="6" ma:contentTypeDescription="Crear nuevo documento." ma:contentTypeScope="" ma:versionID="14a5300dac836f9a082469a017a0a8f7">
   <xsd:schema xmlns:xsd="http://www.w3.org/2001/XMLSchema" xmlns:xs="http://www.w3.org/2001/XMLSchema" xmlns:p="http://schemas.microsoft.com/office/2006/metadata/properties" xmlns:ns2="6e96b1af-abf8-42c1-ada7-2a57c58cf858" targetNamespace="http://schemas.microsoft.com/office/2006/metadata/properties" ma:root="true" ma:fieldsID="3a1ed852ef170bc30aff2a03643074aa" ns2:_="">
     <xsd:import namespace="6e96b1af-abf8-42c1-ada7-2a57c58cf858"/>
@@ -4944,6 +5901,15 @@
 </ct:contentTypeSchema>
 </file>
 
+<file path=customXml/item3.xml><?xml version="1.0" encoding="utf-8"?>
+<?mso-contentType ?>
+<FormTemplates xmlns="http://schemas.microsoft.com/sharepoint/v3/contenttype/forms">
+  <Display>DocumentLibraryForm</Display>
+  <Edit>DocumentLibraryForm</Edit>
+  <New>DocumentLibraryForm</New>
+</FormTemplates>
+</file>
+
 <file path=customXml/itemProps1.xml><?xml version="1.0" encoding="utf-8"?>
 <ds:datastoreItem xmlns:ds="http://schemas.openxmlformats.org/officeDocument/2006/customXml" ds:itemID="{91DC4827-3CFF-425B-A994-5AB598C61E24}">
   <ds:schemaRefs>
@@ -4954,14 +5920,6 @@
 </file>
 
 <file path=customXml/itemProps2.xml><?xml version="1.0" encoding="utf-8"?>
-<ds:datastoreItem xmlns:ds="http://schemas.openxmlformats.org/officeDocument/2006/customXml" ds:itemID="{32F734B7-743D-41BC-8CB1-3D854D8201C2}">
-  <ds:schemaRefs>
-    <ds:schemaRef ds:uri="http://schemas.microsoft.com/sharepoint/v3/contenttype/forms"/>
-  </ds:schemaRefs>
-</ds:datastoreItem>
-</file>
-
-<file path=customXml/itemProps3.xml><?xml version="1.0" encoding="utf-8"?>
 <ds:datastoreItem xmlns:ds="http://schemas.openxmlformats.org/officeDocument/2006/customXml" ds:itemID="{C32353DE-74E8-4D8A-AE13-B9F63A1199A4}">
   <ds:schemaRefs>
     <ds:schemaRef ds:uri="http://schemas.microsoft.com/office/2006/metadata/contentType"/>
@@ -4977,4 +5935,12 @@
     <ds:schemaRef ds:uri="http://schemas.microsoft.com/internal/obd"/>
   </ds:schemaRefs>
 </ds:datastoreItem>
+</file>
+
+<file path=customXml/itemProps3.xml><?xml version="1.0" encoding="utf-8"?>
+<ds:datastoreItem xmlns:ds="http://schemas.openxmlformats.org/officeDocument/2006/customXml" ds:itemID="{32F734B7-743D-41BC-8CB1-3D854D8201C2}">
+  <ds:schemaRefs>
+    <ds:schemaRef ds:uri="http://schemas.microsoft.com/sharepoint/v3/contenttype/forms"/>
+  </ds:schemaRefs>
+</ds:datastoreItem>
 </file>
</xml_diff>